<commit_message>
Modify src: support \include texfile (#3)
</commit_message>
<xml_diff>
--- a/tests/en_chapter/main.docx
+++ b/tests/en_chapter/main.docx
@@ -42,22 +42,6 @@
         <w:t xml:space="preserve">Author D</w:t>
       </w:r>
     </w:p>
-    <w:p>
-      <w:pPr>
-        <w:pStyle w:val="AbstractTitle"/>
-      </w:pPr>
-      <w:r>
-        <w:t xml:space="preserve">Abstract</w:t>
-      </w:r>
-    </w:p>
-    <w:p>
-      <w:pPr>
-        <w:pStyle w:val="Abstract"/>
-      </w:pPr>
-      <w:r>
-        <w:t xml:space="preserve">This document provides a basic structure for an academic paper with test examples for tables, figures, formulas, and references. It includes examples of common LaTeX commands and document features.</w:t>
-      </w:r>
-    </w:p>
     <w:bookmarkStart w:id="20" w:name="introduction"/>
     <w:p>
       <w:pPr>
@@ -85,7 +69,7 @@
       </w:r>
     </w:p>
     <w:bookmarkEnd w:id="20"/>
-    <w:bookmarkStart w:id="47" w:name="chapter1"/>
+    <w:bookmarkStart w:id="47" w:name="tff"/>
     <w:p>
       <w:pPr>
         <w:pStyle w:val="1"/>
@@ -100,7 +84,7 @@
         <w:tab/>
       </w:r>
       <w:r>
-        <w:t xml:space="preserve">Chapter1</w:t>
+        <w:t xml:space="preserve">TFF</w:t>
       </w:r>
     </w:p>
     <w:p>

</xml_diff>